<commit_message>
Fix solution briefing validation and clean up presales folders
- Add layout specs to AWS solution briefings (intelligent-document-processing, disaster-recovery, onpremise-migration)
- Fix virtual-wan-global image path from assets/images to assets/diagrams
- Clean up virtual-desktop presales folder (remove duplicate files, move diagrams to assets)
- Clean up virtual-wan-global presales folder (remove duplicate files, move diagrams to assets)
- Update virtual-wan-global Timeline table to match template structure (4 columns)
- Add Presentation Notes section header for documentation content
- Fix YAML frontmatter logo paths to use eof-tools/doc-tools/brands/default paths
- Consolidate Implementation Approach phases from 4 to 3 bullet points
- Consolidate Solution Overview components from 4-5 to 3 bullet points each
- Regenerate all affected PPTX files with strict validation
</commit_message>
<xml_diff>
--- a/solutions/azure/ai/document-intelligence/presales/statement-of-work.docx
+++ b/solutions/azure/ai/document-intelligence/presales/statement-of-work.docx
@@ -15978,7 +15978,7 @@
                 <w:b/>
                 <w:sz w:val="24"/>
               </w:rPr>
-              <w:t>Azure/Partner Credits</w:t>
+              <w:t>Provider/Partner Credits</w:t>
             </w:r>
           </w:p>
         </w:tc>
@@ -16107,6 +16107,211 @@
                 <w:sz w:val="24"/>
               </w:rPr>
               <w:t>3-Year Total</w:t>
+            </w:r>
+          </w:p>
+        </w:tc>
+      </w:tr>
+      <w:tr>
+        <w:tc>
+          <w:tcPr>
+            <w:tcW w:type="dxa" w:w="1872"/>
+            <w:tcBorders>
+              <w:top w:val="single" w:sz="1" w:space="0" w:color="CCCCCC"/>
+              <w:left w:val="single" w:sz="1" w:space="0" w:color="CCCCCC"/>
+              <w:bottom w:val="single" w:sz="1" w:space="0" w:color="CCCCCC"/>
+              <w:right w:val="single" w:sz="1" w:space="0" w:color="CCCCCC"/>
+            </w:tcBorders>
+            <w:tcMar>
+              <w:top w:w="80" w:type="dxa"/>
+              <w:bottom w:w="80" w:type="dxa"/>
+              <w:left w:w="80" w:type="dxa"/>
+              <w:right w:w="80" w:type="dxa"/>
+            </w:tcMar>
+          </w:tcPr>
+          <w:p>
+            <w:pPr>
+              <w:spacing w:before="80" w:after="80"/>
+            </w:pPr>
+            <w:r>
+              <w:rPr>
+                <w:rFonts w:ascii="Times New Roman" w:hAnsi="Times New Roman"/>
+                <w:sz w:val="24"/>
+              </w:rPr>
+              <w:t>Cloud Infrastructure</w:t>
+            </w:r>
+          </w:p>
+        </w:tc>
+        <w:tc>
+          <w:tcPr>
+            <w:tcW w:type="dxa" w:w="1123"/>
+            <w:tcBorders>
+              <w:top w:val="single" w:sz="1" w:space="0" w:color="CCCCCC"/>
+              <w:left w:val="single" w:sz="1" w:space="0" w:color="CCCCCC"/>
+              <w:bottom w:val="single" w:sz="1" w:space="0" w:color="CCCCCC"/>
+              <w:right w:val="single" w:sz="1" w:space="0" w:color="CCCCCC"/>
+            </w:tcBorders>
+            <w:tcMar>
+              <w:top w:w="80" w:type="dxa"/>
+              <w:bottom w:w="80" w:type="dxa"/>
+              <w:left w:w="80" w:type="dxa"/>
+              <w:right w:w="80" w:type="dxa"/>
+            </w:tcMar>
+          </w:tcPr>
+          <w:p>
+            <w:pPr>
+              <w:spacing w:before="80" w:after="80"/>
+            </w:pPr>
+            <w:r>
+              <w:rPr>
+                <w:rFonts w:ascii="Times New Roman" w:hAnsi="Times New Roman"/>
+                <w:sz w:val="24"/>
+              </w:rPr>
+              <w:t>$18,528</w:t>
+            </w:r>
+          </w:p>
+        </w:tc>
+        <w:tc>
+          <w:tcPr>
+            <w:tcW w:type="dxa" w:w="1310"/>
+            <w:tcBorders>
+              <w:top w:val="single" w:sz="1" w:space="0" w:color="CCCCCC"/>
+              <w:left w:val="single" w:sz="1" w:space="0" w:color="CCCCCC"/>
+              <w:bottom w:val="single" w:sz="1" w:space="0" w:color="CCCCCC"/>
+              <w:right w:val="single" w:sz="1" w:space="0" w:color="CCCCCC"/>
+            </w:tcBorders>
+            <w:tcMar>
+              <w:top w:w="80" w:type="dxa"/>
+              <w:bottom w:w="80" w:type="dxa"/>
+              <w:left w:w="80" w:type="dxa"/>
+              <w:right w:w="80" w:type="dxa"/>
+            </w:tcMar>
+          </w:tcPr>
+          <w:p>
+            <w:pPr>
+              <w:spacing w:before="80" w:after="80"/>
+            </w:pPr>
+            <w:r>
+              <w:rPr>
+                <w:rFonts w:ascii="Times New Roman" w:hAnsi="Times New Roman"/>
+                <w:sz w:val="24"/>
+              </w:rPr>
+              <w:t>($3,690)</w:t>
+            </w:r>
+          </w:p>
+        </w:tc>
+        <w:tc>
+          <w:tcPr>
+            <w:tcW w:type="dxa" w:w="1310"/>
+            <w:tcBorders>
+              <w:top w:val="single" w:sz="1" w:space="0" w:color="CCCCCC"/>
+              <w:left w:val="single" w:sz="1" w:space="0" w:color="CCCCCC"/>
+              <w:bottom w:val="single" w:sz="1" w:space="0" w:color="CCCCCC"/>
+              <w:right w:val="single" w:sz="1" w:space="0" w:color="CCCCCC"/>
+            </w:tcBorders>
+            <w:tcMar>
+              <w:top w:w="80" w:type="dxa"/>
+              <w:bottom w:w="80" w:type="dxa"/>
+              <w:left w:w="80" w:type="dxa"/>
+              <w:right w:w="80" w:type="dxa"/>
+            </w:tcMar>
+          </w:tcPr>
+          <w:p>
+            <w:pPr>
+              <w:spacing w:before="80" w:after="80"/>
+            </w:pPr>
+            <w:r>
+              <w:rPr>
+                <w:rFonts w:ascii="Times New Roman" w:hAnsi="Times New Roman"/>
+                <w:sz w:val="24"/>
+              </w:rPr>
+              <w:t>$14,838</w:t>
+            </w:r>
+          </w:p>
+        </w:tc>
+        <w:tc>
+          <w:tcPr>
+            <w:tcW w:type="dxa" w:w="1217"/>
+            <w:tcBorders>
+              <w:top w:val="single" w:sz="1" w:space="0" w:color="CCCCCC"/>
+              <w:left w:val="single" w:sz="1" w:space="0" w:color="CCCCCC"/>
+              <w:bottom w:val="single" w:sz="1" w:space="0" w:color="CCCCCC"/>
+              <w:right w:val="single" w:sz="1" w:space="0" w:color="CCCCCC"/>
+            </w:tcBorders>
+            <w:tcMar>
+              <w:top w:w="80" w:type="dxa"/>
+              <w:bottom w:w="80" w:type="dxa"/>
+              <w:left w:w="80" w:type="dxa"/>
+              <w:right w:w="80" w:type="dxa"/>
+            </w:tcMar>
+          </w:tcPr>
+          <w:p>
+            <w:pPr>
+              <w:spacing w:before="80" w:after="80"/>
+            </w:pPr>
+            <w:r>
+              <w:rPr>
+                <w:rFonts w:ascii="Times New Roman" w:hAnsi="Times New Roman"/>
+                <w:sz w:val="24"/>
+              </w:rPr>
+              <w:t>$18,528</w:t>
+            </w:r>
+          </w:p>
+        </w:tc>
+        <w:tc>
+          <w:tcPr>
+            <w:tcW w:type="dxa" w:w="1217"/>
+            <w:tcBorders>
+              <w:top w:val="single" w:sz="1" w:space="0" w:color="CCCCCC"/>
+              <w:left w:val="single" w:sz="1" w:space="0" w:color="CCCCCC"/>
+              <w:bottom w:val="single" w:sz="1" w:space="0" w:color="CCCCCC"/>
+              <w:right w:val="single" w:sz="1" w:space="0" w:color="CCCCCC"/>
+            </w:tcBorders>
+            <w:tcMar>
+              <w:top w:w="80" w:type="dxa"/>
+              <w:bottom w:w="80" w:type="dxa"/>
+              <w:left w:w="80" w:type="dxa"/>
+              <w:right w:w="80" w:type="dxa"/>
+            </w:tcMar>
+          </w:tcPr>
+          <w:p>
+            <w:pPr>
+              <w:spacing w:before="80" w:after="80"/>
+            </w:pPr>
+            <w:r>
+              <w:rPr>
+                <w:rFonts w:ascii="Times New Roman" w:hAnsi="Times New Roman"/>
+                <w:sz w:val="24"/>
+              </w:rPr>
+              <w:t>$18,528</w:t>
+            </w:r>
+          </w:p>
+        </w:tc>
+        <w:tc>
+          <w:tcPr>
+            <w:tcW w:type="dxa" w:w="1310"/>
+            <w:tcBorders>
+              <w:top w:val="single" w:sz="1" w:space="0" w:color="CCCCCC"/>
+              <w:left w:val="single" w:sz="1" w:space="0" w:color="CCCCCC"/>
+              <w:bottom w:val="single" w:sz="1" w:space="0" w:color="CCCCCC"/>
+              <w:right w:val="single" w:sz="1" w:space="0" w:color="CCCCCC"/>
+            </w:tcBorders>
+            <w:tcMar>
+              <w:top w:w="80" w:type="dxa"/>
+              <w:bottom w:w="80" w:type="dxa"/>
+              <w:left w:w="80" w:type="dxa"/>
+              <w:right w:w="80" w:type="dxa"/>
+            </w:tcMar>
+          </w:tcPr>
+          <w:p>
+            <w:pPr>
+              <w:spacing w:before="80" w:after="80"/>
+            </w:pPr>
+            <w:r>
+              <w:rPr>
+                <w:rFonts w:ascii="Times New Roman" w:hAnsi="Times New Roman"/>
+                <w:sz w:val="24"/>
+              </w:rPr>
+              <w:t>$51,894</w:t>
             </w:r>
           </w:p>
         </w:tc>
@@ -16342,212 +16547,7 @@
                 <w:rFonts w:ascii="Times New Roman" w:hAnsi="Times New Roman"/>
                 <w:sz w:val="24"/>
               </w:rPr>
-              <w:t>Cloud Infrastructure</w:t>
-            </w:r>
-          </w:p>
-        </w:tc>
-        <w:tc>
-          <w:tcPr>
-            <w:tcW w:type="dxa" w:w="1123"/>
-            <w:tcBorders>
-              <w:top w:val="single" w:sz="1" w:space="0" w:color="CCCCCC"/>
-              <w:left w:val="single" w:sz="1" w:space="0" w:color="CCCCCC"/>
-              <w:bottom w:val="single" w:sz="1" w:space="0" w:color="CCCCCC"/>
-              <w:right w:val="single" w:sz="1" w:space="0" w:color="CCCCCC"/>
-            </w:tcBorders>
-            <w:tcMar>
-              <w:top w:w="80" w:type="dxa"/>
-              <w:bottom w:w="80" w:type="dxa"/>
-              <w:left w:w="80" w:type="dxa"/>
-              <w:right w:w="80" w:type="dxa"/>
-            </w:tcMar>
-          </w:tcPr>
-          <w:p>
-            <w:pPr>
-              <w:spacing w:before="80" w:after="80"/>
-            </w:pPr>
-            <w:r>
-              <w:rPr>
-                <w:rFonts w:ascii="Times New Roman" w:hAnsi="Times New Roman"/>
-                <w:sz w:val="24"/>
-              </w:rPr>
-              <w:t>$18,068</w:t>
-            </w:r>
-          </w:p>
-        </w:tc>
-        <w:tc>
-          <w:tcPr>
-            <w:tcW w:type="dxa" w:w="1310"/>
-            <w:tcBorders>
-              <w:top w:val="single" w:sz="1" w:space="0" w:color="CCCCCC"/>
-              <w:left w:val="single" w:sz="1" w:space="0" w:color="CCCCCC"/>
-              <w:bottom w:val="single" w:sz="1" w:space="0" w:color="CCCCCC"/>
-              <w:right w:val="single" w:sz="1" w:space="0" w:color="CCCCCC"/>
-            </w:tcBorders>
-            <w:tcMar>
-              <w:top w:w="80" w:type="dxa"/>
-              <w:bottom w:w="80" w:type="dxa"/>
-              <w:left w:w="80" w:type="dxa"/>
-              <w:right w:w="80" w:type="dxa"/>
-            </w:tcMar>
-          </w:tcPr>
-          <w:p>
-            <w:pPr>
-              <w:spacing w:before="80" w:after="80"/>
-            </w:pPr>
-            <w:r>
-              <w:rPr>
-                <w:rFonts w:ascii="Times New Roman" w:hAnsi="Times New Roman"/>
-                <w:sz w:val="24"/>
-              </w:rPr>
-              <w:t>($3,690)</w:t>
-            </w:r>
-          </w:p>
-        </w:tc>
-        <w:tc>
-          <w:tcPr>
-            <w:tcW w:type="dxa" w:w="1310"/>
-            <w:tcBorders>
-              <w:top w:val="single" w:sz="1" w:space="0" w:color="CCCCCC"/>
-              <w:left w:val="single" w:sz="1" w:space="0" w:color="CCCCCC"/>
-              <w:bottom w:val="single" w:sz="1" w:space="0" w:color="CCCCCC"/>
-              <w:right w:val="single" w:sz="1" w:space="0" w:color="CCCCCC"/>
-            </w:tcBorders>
-            <w:tcMar>
-              <w:top w:w="80" w:type="dxa"/>
-              <w:bottom w:w="80" w:type="dxa"/>
-              <w:left w:w="80" w:type="dxa"/>
-              <w:right w:w="80" w:type="dxa"/>
-            </w:tcMar>
-          </w:tcPr>
-          <w:p>
-            <w:pPr>
-              <w:spacing w:before="80" w:after="80"/>
-            </w:pPr>
-            <w:r>
-              <w:rPr>
-                <w:rFonts w:ascii="Times New Roman" w:hAnsi="Times New Roman"/>
-                <w:sz w:val="24"/>
-              </w:rPr>
-              <w:t>$14,378</w:t>
-            </w:r>
-          </w:p>
-        </w:tc>
-        <w:tc>
-          <w:tcPr>
-            <w:tcW w:type="dxa" w:w="1217"/>
-            <w:tcBorders>
-              <w:top w:val="single" w:sz="1" w:space="0" w:color="CCCCCC"/>
-              <w:left w:val="single" w:sz="1" w:space="0" w:color="CCCCCC"/>
-              <w:bottom w:val="single" w:sz="1" w:space="0" w:color="CCCCCC"/>
-              <w:right w:val="single" w:sz="1" w:space="0" w:color="CCCCCC"/>
-            </w:tcBorders>
-            <w:tcMar>
-              <w:top w:w="80" w:type="dxa"/>
-              <w:bottom w:w="80" w:type="dxa"/>
-              <w:left w:w="80" w:type="dxa"/>
-              <w:right w:w="80" w:type="dxa"/>
-            </w:tcMar>
-          </w:tcPr>
-          <w:p>
-            <w:pPr>
-              <w:spacing w:before="80" w:after="80"/>
-            </w:pPr>
-            <w:r>
-              <w:rPr>
-                <w:rFonts w:ascii="Times New Roman" w:hAnsi="Times New Roman"/>
-                <w:sz w:val="24"/>
-              </w:rPr>
-              <w:t>$18,068</w:t>
-            </w:r>
-          </w:p>
-        </w:tc>
-        <w:tc>
-          <w:tcPr>
-            <w:tcW w:type="dxa" w:w="1217"/>
-            <w:tcBorders>
-              <w:top w:val="single" w:sz="1" w:space="0" w:color="CCCCCC"/>
-              <w:left w:val="single" w:sz="1" w:space="0" w:color="CCCCCC"/>
-              <w:bottom w:val="single" w:sz="1" w:space="0" w:color="CCCCCC"/>
-              <w:right w:val="single" w:sz="1" w:space="0" w:color="CCCCCC"/>
-            </w:tcBorders>
-            <w:tcMar>
-              <w:top w:w="80" w:type="dxa"/>
-              <w:bottom w:w="80" w:type="dxa"/>
-              <w:left w:w="80" w:type="dxa"/>
-              <w:right w:w="80" w:type="dxa"/>
-            </w:tcMar>
-          </w:tcPr>
-          <w:p>
-            <w:pPr>
-              <w:spacing w:before="80" w:after="80"/>
-            </w:pPr>
-            <w:r>
-              <w:rPr>
-                <w:rFonts w:ascii="Times New Roman" w:hAnsi="Times New Roman"/>
-                <w:sz w:val="24"/>
-              </w:rPr>
-              <w:t>$18,068</w:t>
-            </w:r>
-          </w:p>
-        </w:tc>
-        <w:tc>
-          <w:tcPr>
-            <w:tcW w:type="dxa" w:w="1310"/>
-            <w:tcBorders>
-              <w:top w:val="single" w:sz="1" w:space="0" w:color="CCCCCC"/>
-              <w:left w:val="single" w:sz="1" w:space="0" w:color="CCCCCC"/>
-              <w:bottom w:val="single" w:sz="1" w:space="0" w:color="CCCCCC"/>
-              <w:right w:val="single" w:sz="1" w:space="0" w:color="CCCCCC"/>
-            </w:tcBorders>
-            <w:tcMar>
-              <w:top w:w="80" w:type="dxa"/>
-              <w:bottom w:w="80" w:type="dxa"/>
-              <w:left w:w="80" w:type="dxa"/>
-              <w:right w:w="80" w:type="dxa"/>
-            </w:tcMar>
-          </w:tcPr>
-          <w:p>
-            <w:pPr>
-              <w:spacing w:before="80" w:after="80"/>
-            </w:pPr>
-            <w:r>
-              <w:rPr>
-                <w:rFonts w:ascii="Times New Roman" w:hAnsi="Times New Roman"/>
-                <w:sz w:val="24"/>
-              </w:rPr>
-              <w:t>$50,514</w:t>
-            </w:r>
-          </w:p>
-        </w:tc>
-      </w:tr>
-      <w:tr>
-        <w:tc>
-          <w:tcPr>
-            <w:tcW w:type="dxa" w:w="1872"/>
-            <w:tcBorders>
-              <w:top w:val="single" w:sz="1" w:space="0" w:color="CCCCCC"/>
-              <w:left w:val="single" w:sz="1" w:space="0" w:color="CCCCCC"/>
-              <w:bottom w:val="single" w:sz="1" w:space="0" w:color="CCCCCC"/>
-              <w:right w:val="single" w:sz="1" w:space="0" w:color="CCCCCC"/>
-            </w:tcBorders>
-            <w:tcMar>
-              <w:top w:w="80" w:type="dxa"/>
-              <w:bottom w:w="80" w:type="dxa"/>
-              <w:left w:w="80" w:type="dxa"/>
-              <w:right w:w="80" w:type="dxa"/>
-            </w:tcMar>
-          </w:tcPr>
-          <w:p>
-            <w:pPr>
-              <w:spacing w:before="80" w:after="80"/>
-            </w:pPr>
-            <w:r>
-              <w:rPr>
-                <w:rFonts w:ascii="Times New Roman" w:hAnsi="Times New Roman"/>
-                <w:sz w:val="24"/>
-              </w:rPr>
-              <w:t>Software Licenses &amp; Subscriptions</w:t>
+              <w:t>Software Licenses</w:t>
             </w:r>
           </w:p>
         </w:tc>
@@ -16781,7 +16781,7 @@
                 <w:rFonts w:ascii="Times New Roman" w:hAnsi="Times New Roman"/>
                 <w:sz w:val="24"/>
               </w:rPr>
-              <w:t>$2,710</w:t>
+              <w:t>$2,670</w:t>
             </w:r>
           </w:p>
         </w:tc>
@@ -16839,7 +16839,7 @@
                 <w:rFonts w:ascii="Times New Roman" w:hAnsi="Times New Roman"/>
                 <w:sz w:val="24"/>
               </w:rPr>
-              <w:t>$2,710</w:t>
+              <w:t>$2,670</w:t>
             </w:r>
           </w:p>
         </w:tc>
@@ -16868,7 +16868,7 @@
                 <w:rFonts w:ascii="Times New Roman" w:hAnsi="Times New Roman"/>
                 <w:sz w:val="24"/>
               </w:rPr>
-              <w:t>$2,710</w:t>
+              <w:t>$2,670</w:t>
             </w:r>
           </w:p>
         </w:tc>
@@ -16897,7 +16897,7 @@
                 <w:rFonts w:ascii="Times New Roman" w:hAnsi="Times New Roman"/>
                 <w:sz w:val="24"/>
               </w:rPr>
-              <w:t>$2,710</w:t>
+              <w:t>$2,670</w:t>
             </w:r>
           </w:p>
         </w:tc>
@@ -16926,7 +16926,7 @@
                 <w:rFonts w:ascii="Times New Roman" w:hAnsi="Times New Roman"/>
                 <w:sz w:val="24"/>
               </w:rPr>
-              <w:t>$8,130</w:t>
+              <w:t>$8,010</w:t>
             </w:r>
           </w:p>
         </w:tc>

</xml_diff>

<commit_message>
Refactor Azure document-intelligence metadata format
- Remove single quotes from YAML metadata placeholders
- Update section heading from 'Objectives' to 'Business Objectives'
- Regenerate SOW document with corrected metadata

Aligns with solution-template and AWS solutions standard format
</commit_message>
<xml_diff>
--- a/solutions/azure/ai/document-intelligence/presales/statement-of-work.docx
+++ b/solutions/azure/ai/document-intelligence/presales/statement-of-work.docx
@@ -134,7 +134,7 @@
           </w:tcPr>
           <w:p>
             <w:r>
-              <w:t>'[Client Name]'</w:t>
+              <w:t>[Client Name]</w:t>
             </w:r>
           </w:p>
         </w:tc>
@@ -299,7 +299,7 @@
           </w:tcPr>
           <w:p>
             <w:r>
-              <w:t>'[Consultant Name | Email | Phone]'</w:t>
+              <w:t>[Consultant Name | Email | Phone]</w:t>
             </w:r>
           </w:p>
         </w:tc>
@@ -409,7 +409,7 @@
           </w:tcPr>
           <w:p>
             <w:r>
-              <w:t>'1.0'</w:t>
+              <w:t>1.0</w:t>
             </w:r>
           </w:p>
         </w:tc>
@@ -867,7 +867,7 @@
         <w:ind w:left="0" w:firstLine="0"/>
       </w:pPr>
       <w:r>
-        <w:t>2.2 Objectives</w:t>
+        <w:t>2.2 Business Objectives</w:t>
       </w:r>
     </w:p>
     <w:p>

</xml_diff>

<commit_message>
Fix Azure presales: Solution Briefing word count and SOW structure
Solution Briefing Fixes (3 solutions):
- Enforce 13-word limit (including title) in Solution Overview sub-items
- sentinel-siem: Fixed 2 violations (15→12, 14→11 words)
- virtual-desktop: Fixed 2 violations (17→13, 16→13 words)
- virtual-wan-global: Fixed 1 violation (14→12 words)

Statement of Work Fixes (all 6 solutions):
1. Removed all layout references (belong only in presentations)
2. Added contextual text to section headers:
   - Business Context: Solution overview paragraph
   - In Scope: Methodology introduction
   - Project Milestones: Timeline overview
   - Key Deliverables: Deliverables introduction
   - Solution Architecture: Architecture description
3. Maintained content density matching AWS IDP reference

Files Changed:
- 6 statement-of-work.md files (source)
- 6 statement-of-work.docx files (regenerated)
- 6 solution-briefing.pptx files (regenerated)
- 12 xlsx files (auto-updated by converter)
</commit_message>
<xml_diff>
--- a/solutions/azure/ai/document-intelligence/presales/statement-of-work.docx
+++ b/solutions/azure/ai/document-intelligence/presales/statement-of-work.docx
@@ -4040,6 +4040,15 @@
         <w:t>4.1 Deliverables</w:t>
       </w:r>
     </w:p>
+    <w:p>
+      <w:r>
+        <w:rPr>
+          <w:rFonts w:ascii="Calibri" w:hAnsi="Calibri"/>
+          <w:sz w:val="24"/>
+        </w:rPr>
+        <w:t>The following deliverables will be provided throughout the engagement, with specified delivery dates and acceptance criteria:</w:t>
+      </w:r>
+    </w:p>
     <w:tbl>
       <w:tblPr>
         <w:tblStyle w:val="TableGrid"/>
@@ -6184,13 +6193,12 @@
       </w:r>
     </w:p>
     <w:p>
-      <w:pPr>
-        <w:pStyle w:val="Heading2"/>
-        <w:spacing w:before="240" w:after="120"/>
-        <w:ind w:left="0"/>
-      </w:pPr>
-      <w:r>
-        <w:t>4.3 Milestones</w:t>
+      <w:r>
+        <w:rPr>
+          <w:rFonts w:ascii="Calibri" w:hAnsi="Calibri"/>
+          <w:sz w:val="24"/>
+        </w:rPr>
+        <w:t>The implementation will be delivered in five phases over 16 weeks, with clear milestones and deliverables at each stage:</w:t>
       </w:r>
     </w:p>
     <w:tbl>

</xml_diff>